<commit_message>
correcciones sobre el modulo de eventos, solo el administrador puede ver los volantes
</commit_message>
<xml_diff>
--- a/manuales/manual administrador.docx
+++ b/manuales/manual administrador.docx
@@ -22,6 +22,9 @@
         <w:gridCol w:w="8010"/>
       </w:tblGrid>
       <w:tr>
+        <w:trPr>
+          <w:trHeight w:val="1980"/>
+        </w:trPr>
         <w:tc>
           <w:tcPr>
             <w:tcW w:w="2970" w:type="dxa"/>
@@ -215,6 +218,10 @@
     <w:sdt>
       <w:sdtPr>
         <w:rPr>
+          <w:rFonts w:asciiTheme="minorHAnsi" w:eastAsiaTheme="minorHAnsi" w:hAnsiTheme="minorHAnsi" w:cstheme="minorBidi"/>
+          <w:color w:val="auto"/>
+          <w:sz w:val="22"/>
+          <w:szCs w:val="22"/>
           <w:lang w:val="es-ES"/>
         </w:rPr>
         <w:id w:val="-251966039"/>
@@ -225,12 +232,8 @@
       </w:sdtPr>
       <w:sdtEndPr>
         <w:rPr>
-          <w:rFonts w:asciiTheme="minorHAnsi" w:eastAsiaTheme="minorHAnsi" w:hAnsiTheme="minorHAnsi" w:cstheme="minorBidi"/>
           <w:b/>
           <w:bCs/>
-          <w:color w:val="auto"/>
-          <w:sz w:val="22"/>
-          <w:szCs w:val="22"/>
         </w:rPr>
       </w:sdtEndPr>
       <w:sdtContent>
@@ -995,7 +998,19 @@
         <w:rPr>
           <w:lang w:val="es-DO"/>
         </w:rPr>
-        <w:t>La finalidad de este documento es explicar y documentar de manera clara y precisa y lo más intuitiva posible la forma de usar el sistema de inscripciones el cual fue desarrollado en base a la operativa de dicha asociación para manejar las inscripciones a los diferentes eventos realizados este se formulara en vista del usuario administrador.</w:t>
+        <w:t>La finalidad de este documento es explicar y documentar de manera clara y precisa y lo más intuitiva posible la forma de usar el sistema de inscripciones el cual fue desarrollado en base a la operativa de dicha asociación para manejar las inscripciones a los diferentes eventos realizados</w:t>
+      </w:r>
+      <w:r>
+        <w:rPr>
+          <w:lang w:val="es-DO"/>
+        </w:rPr>
+        <w:t>.</w:t>
+      </w:r>
+      <w:r>
+        <w:rPr>
+          <w:lang w:val="es-DO"/>
+        </w:rPr>
+        <w:t xml:space="preserve"> este se formulara en vista del usuario administrador.</w:t>
       </w:r>
     </w:p>
     <w:p>
@@ -1168,6 +1183,7 @@
         </w:rPr>
       </w:pPr>
       <w:bookmarkStart w:id="1" w:name="_Toc200874629"/>
+      <w:bookmarkStart w:id="2" w:name="_GoBack"/>
       <w:r>
         <w:rPr>
           <w:b/>
@@ -1276,6 +1292,7 @@
         <w:t xml:space="preserve"> principales:</w:t>
       </w:r>
     </w:p>
+    <w:bookmarkEnd w:id="2"/>
     <w:p>
       <w:pPr>
         <w:pStyle w:val="Prrafodelista"/>
@@ -1450,7 +1467,7 @@
           <w:lang w:val="es-DO"/>
         </w:rPr>
       </w:pPr>
-      <w:bookmarkStart w:id="2" w:name="_Toc200874630"/>
+      <w:bookmarkStart w:id="3" w:name="_Toc200874630"/>
       <w:r>
         <w:rPr>
           <w:b/>
@@ -1464,7 +1481,7 @@
         </w:rPr>
         <w:t>.</w:t>
       </w:r>
-      <w:bookmarkEnd w:id="2"/>
+      <w:bookmarkEnd w:id="3"/>
     </w:p>
     <w:p>
       <w:pPr>
@@ -1559,25 +1576,7 @@
               <w:rPr>
                 <w:lang w:val="es-DO"/>
               </w:rPr>
-              <w:t xml:space="preserve">En este </w:t>
-            </w:r>
-            <w:r>
-              <w:rPr>
-                <w:lang w:val="es-DO"/>
-              </w:rPr>
-              <w:t>módulo</w:t>
-            </w:r>
-            <w:r>
-              <w:rPr>
-                <w:lang w:val="es-DO"/>
-              </w:rPr>
-              <w:t xml:space="preserve"> el usuario administrador tendrá acceso a la creación, consulta y modificación de los diferentes usuarios de</w:t>
-            </w:r>
-            <w:r>
-              <w:rPr>
-                <w:lang w:val="es-DO"/>
-              </w:rPr>
-              <w:t>l sistema. Existen dos tipos de usuarios:</w:t>
+              <w:t>En este módulo el usuario administrador tendrá acceso a la creación, consulta y modificación de los diferentes usuarios del sistema. Existen dos tipos de usuarios:</w:t>
             </w:r>
           </w:p>
           <w:p>
@@ -1667,14 +1666,14 @@
           <w:lang w:val="es-DO"/>
         </w:rPr>
       </w:pPr>
-      <w:bookmarkStart w:id="3" w:name="_Toc200874631"/>
+      <w:bookmarkStart w:id="4" w:name="_Toc200874631"/>
       <w:r>
         <w:rPr>
           <w:lang w:val="es-DO"/>
         </w:rPr>
         <w:t>Creación de un nuevo usuario administrador:</w:t>
       </w:r>
-      <w:bookmarkEnd w:id="3"/>
+      <w:bookmarkEnd w:id="4"/>
     </w:p>
     <w:p>
       <w:pPr>
@@ -1876,7 +1875,7 @@
           <w:lang w:val="es-DO"/>
         </w:rPr>
       </w:pPr>
-      <w:bookmarkStart w:id="4" w:name="_Toc200874632"/>
+      <w:bookmarkStart w:id="5" w:name="_Toc200874632"/>
       <w:r>
         <w:rPr>
           <w:lang w:val="es-DO"/>
@@ -1895,7 +1894,7 @@
         </w:rPr>
         <w:t>:</w:t>
       </w:r>
-      <w:bookmarkEnd w:id="4"/>
+      <w:bookmarkEnd w:id="5"/>
     </w:p>
     <w:p>
       <w:pPr>
@@ -2106,7 +2105,7 @@
           <w:lang w:val="es-DO"/>
         </w:rPr>
       </w:pPr>
-      <w:bookmarkStart w:id="5" w:name="_Toc200874633"/>
+      <w:bookmarkStart w:id="6" w:name="_Toc200874633"/>
       <w:r>
         <w:rPr>
           <w:b/>
@@ -2114,7 +2113,7 @@
         </w:rPr>
         <w:t>EVENTOS</w:t>
       </w:r>
-      <w:bookmarkEnd w:id="5"/>
+      <w:bookmarkEnd w:id="6"/>
     </w:p>
     <w:p>
       <w:pPr>
@@ -2187,21 +2186,19 @@
         <w:rPr>
           <w:lang w:val="es-DO"/>
         </w:rPr>
-        <w:t xml:space="preserve">En </w:t>
-      </w:r>
-      <w:proofErr w:type="spellStart"/>
-      <w:r>
-        <w:rPr>
-          <w:lang w:val="es-DO"/>
-        </w:rPr>
-        <w:t>es</w:t>
-      </w:r>
-      <w:proofErr w:type="spellEnd"/>
-      <w:r>
-        <w:rPr>
-          <w:lang w:val="es-DO"/>
-        </w:rPr>
-        <w:t xml:space="preserve"> te modulo el administrador tendrá la tarea de dar el mantenimiento de los diferentes eventos o torneos que se están realizando o realizaran en un futuro.  Una vez culminado un evento el administrador debe marcarlo como cerrado una vez realizada esta acción este evento no se mostrara en la pantalla principal del módulo y solo podrá ser consultado desde el histórico buscando por la fecha de inicio de este evento.</w:t>
+        <w:t xml:space="preserve">En este </w:t>
+      </w:r>
+      <w:r>
+        <w:rPr>
+          <w:lang w:val="es-DO"/>
+        </w:rPr>
+        <w:t>módulo</w:t>
+      </w:r>
+      <w:r>
+        <w:rPr>
+          <w:lang w:val="es-DO"/>
+        </w:rPr>
+        <w:t xml:space="preserve"> el administrador tendrá la tarea de dar el mantenimiento de los diferentes eventos o torneos que se están realizando o realizaran en un futuro.  Una vez culminado un evento el administrador debe marcarlo como cerrado una vez realizada esta acción este evento no se mostrara en la pantalla principal del módulo y solo podrá ser consultado desde el histórico buscando por la fecha de inicio de este evento.</w:t>
       </w:r>
     </w:p>
     <w:p>
@@ -2314,7 +2311,7 @@
           <w:lang w:val="es-DO"/>
         </w:rPr>
       </w:pPr>
-      <w:bookmarkStart w:id="6" w:name="_Toc200874634"/>
+      <w:bookmarkStart w:id="7" w:name="_Toc200874634"/>
       <w:r>
         <w:rPr>
           <w:b/>
@@ -2328,7 +2325,7 @@
         </w:rPr>
         <w:t>:</w:t>
       </w:r>
-      <w:bookmarkEnd w:id="6"/>
+      <w:bookmarkEnd w:id="7"/>
     </w:p>
     <w:p>
       <w:pPr>
@@ -2353,23 +2350,7 @@
         <w:rPr>
           <w:lang w:val="es-DO"/>
         </w:rPr>
-        <w:t xml:space="preserve">En este módulo el usuario tendrá acceso a toda la cartera de jugadores de todos los equipos este podrá hacer el alta, consulta y modificar cualquier jugador por igual aquí se permite la baja de dicho jugador eliminándolo totalmente del sistema. Este puede realizar la consulta por nombre, apellidos </w:t>
-      </w:r>
-      <w:proofErr w:type="spellStart"/>
-      <w:proofErr w:type="gramStart"/>
-      <w:r>
-        <w:rPr>
-          <w:lang w:val="es-DO"/>
-        </w:rPr>
-        <w:t>y</w:t>
-      </w:r>
-      <w:proofErr w:type="spellEnd"/>
-      <w:proofErr w:type="gramEnd"/>
-      <w:r>
-        <w:rPr>
-          <w:lang w:val="es-DO"/>
-        </w:rPr>
-        <w:t xml:space="preserve"> identificación o una combinación de todos.</w:t>
+        <w:t>En este módulo el usuario tendrá acceso a toda la cartera de jugadores de todos los equipos este podrá hacer el alta, consulta y modificar cualquier jugador por igual aquí se permite la baja de dicho jugador eliminándolo totalmente del sistema. Este puede realizar la consulta por nombre, apellidos y identificación o una combinación de todos.</w:t>
       </w:r>
     </w:p>
     <w:p>
@@ -2441,9 +2422,7 @@
           <w:lang w:val="es-DO"/>
         </w:rPr>
       </w:pPr>
-      <w:bookmarkStart w:id="7" w:name="_Toc200874635"/>
-      <w:bookmarkStart w:id="8" w:name="_GoBack"/>
-      <w:bookmarkEnd w:id="8"/>
+      <w:bookmarkStart w:id="8" w:name="_Toc200874635"/>
       <w:r>
         <w:rPr>
           <w:b/>
@@ -2452,7 +2431,7 @@
         <w:lastRenderedPageBreak/>
         <w:t>Histórico</w:t>
       </w:r>
-      <w:bookmarkEnd w:id="7"/>
+      <w:bookmarkEnd w:id="8"/>
     </w:p>
     <w:p>
       <w:pPr>
@@ -3492,546 +3471,6 @@
 </w:styles>
 </file>
 
-<file path=word/glossary/document.xml><?xml version="1.0" encoding="utf-8"?>
-<w:glossaryDocument xmlns:wpc="http://schemas.microsoft.com/office/word/2010/wordprocessingCanvas" xmlns:mc="http://schemas.openxmlformats.org/markup-compatibility/2006" xmlns:o="urn:schemas-microsoft-com:office:office" xmlns:r="http://schemas.openxmlformats.org/officeDocument/2006/relationships" xmlns:m="http://schemas.openxmlformats.org/officeDocument/2006/math" xmlns:v="urn:schemas-microsoft-com:vml" xmlns:wp14="http://schemas.microsoft.com/office/word/2010/wordprocessingDrawing" xmlns:wp="http://schemas.openxmlformats.org/drawingml/2006/wordprocessingDrawing" xmlns:w10="urn:schemas-microsoft-com:office:word" xmlns:w="http://schemas.openxmlformats.org/wordprocessingml/2006/main" xmlns:w14="http://schemas.microsoft.com/office/word/2010/wordml" xmlns:w15="http://schemas.microsoft.com/office/word/2012/wordml" xmlns:wpg="http://schemas.microsoft.com/office/word/2010/wordprocessingGroup" xmlns:wpi="http://schemas.microsoft.com/office/word/2010/wordprocessingInk" xmlns:wne="http://schemas.microsoft.com/office/word/2006/wordml" xmlns:wps="http://schemas.microsoft.com/office/word/2010/wordprocessingShape" mc:Ignorable="w14 w15 wp14"/>
-</file>
-
-<file path=word/glossary/fontTable.xml><?xml version="1.0" encoding="utf-8"?>
-<w:fonts xmlns:mc="http://schemas.openxmlformats.org/markup-compatibility/2006" xmlns:r="http://schemas.openxmlformats.org/officeDocument/2006/relationships" xmlns:w="http://schemas.openxmlformats.org/wordprocessingml/2006/main" xmlns:w14="http://schemas.microsoft.com/office/word/2010/wordml" xmlns:w15="http://schemas.microsoft.com/office/word/2012/wordml" mc:Ignorable="w14 w15">
-  <w:font w:name="Symbol">
-    <w:panose1 w:val="05050102010706020507"/>
-    <w:charset w:val="02"/>
-    <w:family w:val="roman"/>
-    <w:pitch w:val="variable"/>
-    <w:sig w:usb0="00000000" w:usb1="10000000" w:usb2="00000000" w:usb3="00000000" w:csb0="80000000" w:csb1="00000000"/>
-  </w:font>
-  <w:font w:name="Times New Roman">
-    <w:panose1 w:val="02020603050405020304"/>
-    <w:charset w:val="00"/>
-    <w:family w:val="roman"/>
-    <w:pitch w:val="variable"/>
-    <w:sig w:usb0="E0002EFF" w:usb1="C000785B" w:usb2="00000009" w:usb3="00000000" w:csb0="000001FF" w:csb1="00000000"/>
-  </w:font>
-  <w:font w:name="Courier New">
-    <w:panose1 w:val="02070309020205020404"/>
-    <w:charset w:val="00"/>
-    <w:family w:val="modern"/>
-    <w:pitch w:val="fixed"/>
-    <w:sig w:usb0="E0002EFF" w:usb1="C0007843" w:usb2="00000009" w:usb3="00000000" w:csb0="000001FF" w:csb1="00000000"/>
-  </w:font>
-  <w:font w:name="Wingdings">
-    <w:panose1 w:val="05000000000000000000"/>
-    <w:charset w:val="02"/>
-    <w:family w:val="auto"/>
-    <w:pitch w:val="variable"/>
-    <w:sig w:usb0="00000000" w:usb1="10000000" w:usb2="00000000" w:usb3="00000000" w:csb0="80000000" w:csb1="00000000"/>
-  </w:font>
-  <w:font w:name="Calibri">
-    <w:panose1 w:val="020F0502020204030204"/>
-    <w:charset w:val="00"/>
-    <w:family w:val="swiss"/>
-    <w:pitch w:val="variable"/>
-    <w:sig w:usb0="E4002EFF" w:usb1="C000247B" w:usb2="00000009" w:usb3="00000000" w:csb0="000001FF" w:csb1="00000000"/>
-  </w:font>
-  <w:font w:name="Calibri Light">
-    <w:panose1 w:val="020F0302020204030204"/>
-    <w:charset w:val="00"/>
-    <w:family w:val="swiss"/>
-    <w:pitch w:val="variable"/>
-    <w:sig w:usb0="E4002EFF" w:usb1="C000247B" w:usb2="00000009" w:usb3="00000000" w:csb0="000001FF" w:csb1="00000000"/>
-  </w:font>
-  <w:font w:name="Arial Black">
-    <w:panose1 w:val="020B0A04020102020204"/>
-    <w:charset w:val="00"/>
-    <w:family w:val="swiss"/>
-    <w:pitch w:val="variable"/>
-    <w:sig w:usb0="A00002AF" w:usb1="400078FB" w:usb2="00000000" w:usb3="00000000" w:csb0="0000009F" w:csb1="00000000"/>
-  </w:font>
-</w:fonts>
-</file>
-
-<file path=word/glossary/settings.xml><?xml version="1.0" encoding="utf-8"?>
-<w:settings xmlns:mc="http://schemas.openxmlformats.org/markup-compatibility/2006" xmlns:o="urn:schemas-microsoft-com:office:office" xmlns:r="http://schemas.openxmlformats.org/officeDocument/2006/relationships" xmlns:m="http://schemas.openxmlformats.org/officeDocument/2006/math" xmlns:v="urn:schemas-microsoft-com:vml" xmlns:w10="urn:schemas-microsoft-com:office:word" xmlns:w="http://schemas.openxmlformats.org/wordprocessingml/2006/main" xmlns:w14="http://schemas.microsoft.com/office/word/2010/wordml" xmlns:w15="http://schemas.microsoft.com/office/word/2012/wordml" xmlns:sl="http://schemas.openxmlformats.org/schemaLibrary/2006/main" mc:Ignorable="w14 w15">
-  <w:view w:val="normal"/>
-  <w:defaultTabStop w:val="720"/>
-  <w:characterSpacingControl w:val="doNotCompress"/>
-  <w:compat>
-    <w:useFELayout/>
-    <w:compatSetting w:name="compatibilityMode" w:uri="http://schemas.microsoft.com/office/word" w:val="15"/>
-    <w:compatSetting w:name="overrideTableStyleFontSizeAndJustification" w:uri="http://schemas.microsoft.com/office/word" w:val="1"/>
-    <w:compatSetting w:name="enableOpenTypeFeatures" w:uri="http://schemas.microsoft.com/office/word" w:val="1"/>
-    <w:compatSetting w:name="doNotFlipMirrorIndents" w:uri="http://schemas.microsoft.com/office/word" w:val="1"/>
-    <w:compatSetting w:name="differentiateMultirowTableHeaders" w:uri="http://schemas.microsoft.com/office/word" w:val="1"/>
-  </w:compat>
-  <w:rsids>
-    <w:rsidRoot w:val="00CA393C"/>
-    <w:rsid w:val="003974FE"/>
-    <w:rsid w:val="00CA393C"/>
-  </w:rsids>
-  <m:mathPr>
-    <m:mathFont m:val="Cambria Math"/>
-    <m:brkBin m:val="before"/>
-    <m:brkBinSub m:val="--"/>
-    <m:smallFrac m:val="0"/>
-    <m:dispDef/>
-    <m:lMargin m:val="0"/>
-    <m:rMargin m:val="0"/>
-    <m:defJc m:val="centerGroup"/>
-    <m:wrapIndent m:val="1440"/>
-    <m:intLim m:val="subSup"/>
-    <m:naryLim m:val="undOvr"/>
-  </m:mathPr>
-  <w:themeFontLang w:val="en-US"/>
-  <w:clrSchemeMapping w:bg1="light1" w:t1="dark1" w:bg2="light2" w:t2="dark2" w:accent1="accent1" w:accent2="accent2" w:accent3="accent3" w:accent4="accent4" w:accent5="accent5" w:accent6="accent6" w:hyperlink="hyperlink" w:followedHyperlink="followedHyperlink"/>
-  <w:decimalSymbol w:val="."/>
-  <w:listSeparator w:val=","/>
-  <w15:chartTrackingRefBased/>
-</w:settings>
-</file>
-
-<file path=word/glossary/styles.xml><?xml version="1.0" encoding="utf-8"?>
-<w:styles xmlns:mc="http://schemas.openxmlformats.org/markup-compatibility/2006" xmlns:r="http://schemas.openxmlformats.org/officeDocument/2006/relationships" xmlns:w="http://schemas.openxmlformats.org/wordprocessingml/2006/main" xmlns:w14="http://schemas.microsoft.com/office/word/2010/wordml" xmlns:w15="http://schemas.microsoft.com/office/word/2012/wordml" mc:Ignorable="w14 w15">
-  <w:docDefaults>
-    <w:rPrDefault>
-      <w:rPr>
-        <w:rFonts w:asciiTheme="minorHAnsi" w:eastAsiaTheme="minorEastAsia" w:hAnsiTheme="minorHAnsi" w:cstheme="minorBidi"/>
-        <w:sz w:val="22"/>
-        <w:szCs w:val="22"/>
-        <w:lang w:val="en-US" w:eastAsia="en-US" w:bidi="ar-SA"/>
-      </w:rPr>
-    </w:rPrDefault>
-    <w:pPrDefault>
-      <w:pPr>
-        <w:spacing w:after="160" w:line="259" w:lineRule="auto"/>
-      </w:pPr>
-    </w:pPrDefault>
-  </w:docDefaults>
-  <w:latentStyles w:defLockedState="0" w:defUIPriority="99" w:defSemiHidden="0" w:defUnhideWhenUsed="0" w:defQFormat="0" w:count="371">
-    <w:lsdException w:name="Normal" w:uiPriority="0" w:qFormat="1"/>
-    <w:lsdException w:name="heading 1" w:uiPriority="9" w:qFormat="1"/>
-    <w:lsdException w:name="heading 2" w:semiHidden="1" w:uiPriority="9" w:unhideWhenUsed="1" w:qFormat="1"/>
-    <w:lsdException w:name="heading 3" w:semiHidden="1" w:uiPriority="9" w:unhideWhenUsed="1" w:qFormat="1"/>
-    <w:lsdException w:name="heading 4" w:semiHidden="1" w:uiPriority="9" w:unhideWhenUsed="1" w:qFormat="1"/>
-    <w:lsdException w:name="heading 5" w:semiHidden="1" w:uiPriority="9" w:unhideWhenUsed="1" w:qFormat="1"/>
-    <w:lsdException w:name="heading 6" w:semiHidden="1" w:uiPriority="9" w:unhideWhenUsed="1" w:qFormat="1"/>
-    <w:lsdException w:name="heading 7" w:semiHidden="1" w:uiPriority="9" w:unhideWhenUsed="1" w:qFormat="1"/>
-    <w:lsdException w:name="heading 8" w:semiHidden="1" w:uiPriority="9" w:unhideWhenUsed="1" w:qFormat="1"/>
-    <w:lsdException w:name="heading 9" w:semiHidden="1" w:uiPriority="9" w:unhideWhenUsed="1" w:qFormat="1"/>
-    <w:lsdException w:name="index 1" w:semiHidden="1" w:unhideWhenUsed="1"/>
-    <w:lsdException w:name="index 2" w:semiHidden="1" w:unhideWhenUsed="1"/>
-    <w:lsdException w:name="index 3" w:semiHidden="1" w:unhideWhenUsed="1"/>
-    <w:lsdException w:name="index 4" w:semiHidden="1" w:unhideWhenUsed="1"/>
-    <w:lsdException w:name="index 5" w:semiHidden="1" w:unhideWhenUsed="1"/>
-    <w:lsdException w:name="index 6" w:semiHidden="1" w:unhideWhenUsed="1"/>
-    <w:lsdException w:name="index 7" w:semiHidden="1" w:unhideWhenUsed="1"/>
-    <w:lsdException w:name="index 8" w:semiHidden="1" w:unhideWhenUsed="1"/>
-    <w:lsdException w:name="index 9" w:semiHidden="1" w:unhideWhenUsed="1"/>
-    <w:lsdException w:name="toc 1" w:semiHidden="1" w:uiPriority="39" w:unhideWhenUsed="1"/>
-    <w:lsdException w:name="toc 2" w:semiHidden="1" w:uiPriority="39" w:unhideWhenUsed="1"/>
-    <w:lsdException w:name="toc 3" w:semiHidden="1" w:uiPriority="39" w:unhideWhenUsed="1"/>
-    <w:lsdException w:name="toc 4" w:semiHidden="1" w:uiPriority="39" w:unhideWhenUsed="1"/>
-    <w:lsdException w:name="toc 5" w:semiHidden="1" w:uiPriority="39" w:unhideWhenUsed="1"/>
-    <w:lsdException w:name="toc 6" w:semiHidden="1" w:uiPriority="39" w:unhideWhenUsed="1"/>
-    <w:lsdException w:name="toc 7" w:semiHidden="1" w:uiPriority="39" w:unhideWhenUsed="1"/>
-    <w:lsdException w:name="toc 8" w:semiHidden="1" w:uiPriority="39" w:unhideWhenUsed="1"/>
-    <w:lsdException w:name="toc 9" w:semiHidden="1" w:uiPriority="39" w:unhideWhenUsed="1"/>
-    <w:lsdException w:name="Normal Indent" w:semiHidden="1" w:unhideWhenUsed="1"/>
-    <w:lsdException w:name="footnote text" w:semiHidden="1" w:unhideWhenUsed="1"/>
-    <w:lsdException w:name="annotation text" w:semiHidden="1" w:unhideWhenUsed="1"/>
-    <w:lsdException w:name="header" w:semiHidden="1" w:unhideWhenUsed="1"/>
-    <w:lsdException w:name="footer" w:semiHidden="1" w:unhideWhenUsed="1"/>
-    <w:lsdException w:name="index heading" w:semiHidden="1" w:unhideWhenUsed="1"/>
-    <w:lsdException w:name="caption" w:semiHidden="1" w:uiPriority="35" w:unhideWhenUsed="1" w:qFormat="1"/>
-    <w:lsdException w:name="table of figures" w:semiHidden="1" w:unhideWhenUsed="1"/>
-    <w:lsdException w:name="envelope address" w:semiHidden="1" w:unhideWhenUsed="1"/>
-    <w:lsdException w:name="envelope return" w:semiHidden="1" w:unhideWhenUsed="1"/>
-    <w:lsdException w:name="footnote reference" w:semiHidden="1" w:unhideWhenUsed="1"/>
-    <w:lsdException w:name="annotation reference" w:semiHidden="1" w:unhideWhenUsed="1"/>
-    <w:lsdException w:name="line number" w:semiHidden="1" w:unhideWhenUsed="1"/>
-    <w:lsdException w:name="page number" w:semiHidden="1" w:unhideWhenUsed="1"/>
-    <w:lsdException w:name="endnote reference" w:semiHidden="1" w:unhideWhenUsed="1"/>
-    <w:lsdException w:name="endnote text" w:semiHidden="1" w:unhideWhenUsed="1"/>
-    <w:lsdException w:name="table of authorities" w:semiHidden="1" w:unhideWhenUsed="1"/>
-    <w:lsdException w:name="macro" w:semiHidden="1" w:unhideWhenUsed="1"/>
-    <w:lsdException w:name="toa heading" w:semiHidden="1" w:unhideWhenUsed="1"/>
-    <w:lsdException w:name="List" w:semiHidden="1" w:unhideWhenUsed="1"/>
-    <w:lsdException w:name="List Bullet" w:semiHidden="1" w:unhideWhenUsed="1"/>
-    <w:lsdException w:name="List Number" w:semiHidden="1" w:unhideWhenUsed="1"/>
-    <w:lsdException w:name="List 2" w:semiHidden="1" w:unhideWhenUsed="1"/>
-    <w:lsdException w:name="List 3" w:semiHidden="1" w:unhideWhenUsed="1"/>
-    <w:lsdException w:name="List 4" w:semiHidden="1" w:unhideWhenUsed="1"/>
-    <w:lsdException w:name="List 5" w:semiHidden="1" w:unhideWhenUsed="1"/>
-    <w:lsdException w:name="List Bullet 2" w:semiHidden="1" w:unhideWhenUsed="1"/>
-    <w:lsdException w:name="List Bullet 3" w:semiHidden="1" w:unhideWhenUsed="1"/>
-    <w:lsdException w:name="List Bullet 4" w:semiHidden="1" w:unhideWhenUsed="1"/>
-    <w:lsdException w:name="List Bullet 5" w:semiHidden="1" w:unhideWhenUsed="1"/>
-    <w:lsdException w:name="List Number 2" w:semiHidden="1" w:unhideWhenUsed="1"/>
-    <w:lsdException w:name="List Number 3" w:semiHidden="1" w:unhideWhenUsed="1"/>
-    <w:lsdException w:name="List Number 4" w:semiHidden="1" w:unhideWhenUsed="1"/>
-    <w:lsdException w:name="List Number 5" w:semiHidden="1" w:unhideWhenUsed="1"/>
-    <w:lsdException w:name="Title" w:uiPriority="10" w:qFormat="1"/>
-    <w:lsdException w:name="Closing" w:semiHidden="1" w:unhideWhenUsed="1"/>
-    <w:lsdException w:name="Signature" w:semiHidden="1" w:unhideWhenUsed="1"/>
-    <w:lsdException w:name="Default Paragraph Font" w:semiHidden="1" w:uiPriority="1" w:unhideWhenUsed="1"/>
-    <w:lsdException w:name="Body Text" w:semiHidden="1" w:unhideWhenUsed="1"/>
-    <w:lsdException w:name="Body Text Indent" w:semiHidden="1" w:unhideWhenUsed="1"/>
-    <w:lsdException w:name="List Continue" w:semiHidden="1" w:unhideWhenUsed="1"/>
-    <w:lsdException w:name="List Continue 2" w:semiHidden="1" w:unhideWhenUsed="1"/>
-    <w:lsdException w:name="List Continue 3" w:semiHidden="1" w:unhideWhenUsed="1"/>
-    <w:lsdException w:name="List Continue 4" w:semiHidden="1" w:unhideWhenUsed="1"/>
-    <w:lsdException w:name="List Continue 5" w:semiHidden="1" w:unhideWhenUsed="1"/>
-    <w:lsdException w:name="Message Header" w:semiHidden="1" w:unhideWhenUsed="1"/>
-    <w:lsdException w:name="Subtitle" w:uiPriority="11" w:qFormat="1"/>
-    <w:lsdException w:name="Salutation" w:semiHidden="1" w:unhideWhenUsed="1"/>
-    <w:lsdException w:name="Date" w:semiHidden="1" w:unhideWhenUsed="1"/>
-    <w:lsdException w:name="Body Text First Indent" w:semiHidden="1" w:unhideWhenUsed="1"/>
-    <w:lsdException w:name="Body Text First Indent 2" w:semiHidden="1" w:unhideWhenUsed="1"/>
-    <w:lsdException w:name="Note Heading" w:semiHidden="1" w:unhideWhenUsed="1"/>
-    <w:lsdException w:name="Body Text 2" w:semiHidden="1" w:unhideWhenUsed="1"/>
-    <w:lsdException w:name="Body Text 3" w:semiHidden="1" w:unhideWhenUsed="1"/>
-    <w:lsdException w:name="Body Text Indent 2" w:semiHidden="1" w:unhideWhenUsed="1"/>
-    <w:lsdException w:name="Body Text Indent 3" w:semiHidden="1" w:unhideWhenUsed="1"/>
-    <w:lsdException w:name="Block Text" w:semiHidden="1" w:unhideWhenUsed="1"/>
-    <w:lsdException w:name="Hyperlink" w:semiHidden="1" w:unhideWhenUsed="1"/>
-    <w:lsdException w:name="FollowedHyperlink" w:semiHidden="1" w:unhideWhenUsed="1"/>
-    <w:lsdException w:name="Strong" w:uiPriority="22" w:qFormat="1"/>
-    <w:lsdException w:name="Emphasis" w:uiPriority="20" w:qFormat="1"/>
-    <w:lsdException w:name="Document Map" w:semiHidden="1" w:unhideWhenUsed="1"/>
-    <w:lsdException w:name="Plain Text" w:semiHidden="1" w:unhideWhenUsed="1"/>
-    <w:lsdException w:name="E-mail Signature" w:semiHidden="1" w:unhideWhenUsed="1"/>
-    <w:lsdException w:name="HTML Top of Form" w:semiHidden="1" w:unhideWhenUsed="1"/>
-    <w:lsdException w:name="HTML Bottom of Form" w:semiHidden="1" w:unhideWhenUsed="1"/>
-    <w:lsdException w:name="Normal (Web)" w:semiHidden="1" w:unhideWhenUsed="1"/>
-    <w:lsdException w:name="HTML Acronym" w:semiHidden="1" w:unhideWhenUsed="1"/>
-    <w:lsdException w:name="HTML Address" w:semiHidden="1" w:unhideWhenUsed="1"/>
-    <w:lsdException w:name="HTML Cite" w:semiHidden="1" w:unhideWhenUsed="1"/>
-    <w:lsdException w:name="HTML Code" w:semiHidden="1" w:unhideWhenUsed="1"/>
-    <w:lsdException w:name="HTML Definition" w:semiHidden="1" w:unhideWhenUsed="1"/>
-    <w:lsdException w:name="HTML Keyboard" w:semiHidden="1" w:unhideWhenUsed="1"/>
-    <w:lsdException w:name="HTML Preformatted" w:semiHidden="1" w:unhideWhenUsed="1"/>
-    <w:lsdException w:name="HTML Sample" w:semiHidden="1" w:unhideWhenUsed="1"/>
-    <w:lsdException w:name="HTML Typewriter" w:semiHidden="1" w:unhideWhenUsed="1"/>
-    <w:lsdException w:name="HTML Variable" w:semiHidden="1" w:unhideWhenUsed="1"/>
-    <w:lsdException w:name="Normal Table" w:semiHidden="1" w:unhideWhenUsed="1"/>
-    <w:lsdException w:name="annotation subject" w:semiHidden="1" w:unhideWhenUsed="1"/>
-    <w:lsdException w:name="No List" w:semiHidden="1" w:unhideWhenUsed="1"/>
-    <w:lsdException w:name="Outline List 1" w:semiHidden="1" w:unhideWhenUsed="1"/>
-    <w:lsdException w:name="Outline List 2" w:semiHidden="1" w:unhideWhenUsed="1"/>
-    <w:lsdException w:name="Outline List 3" w:semiHidden="1" w:unhideWhenUsed="1"/>
-    <w:lsdException w:name="Table Simple 1" w:semiHidden="1" w:unhideWhenUsed="1"/>
-    <w:lsdException w:name="Table Simple 2" w:semiHidden="1" w:unhideWhenUsed="1"/>
-    <w:lsdException w:name="Table Simple 3" w:semiHidden="1" w:unhideWhenUsed="1"/>
-    <w:lsdException w:name="Table Classic 1" w:semiHidden="1" w:unhideWhenUsed="1"/>
-    <w:lsdException w:name="Table Classic 2" w:semiHidden="1" w:unhideWhenUsed="1"/>
-    <w:lsdException w:name="Table Classic 3" w:semiHidden="1" w:unhideWhenUsed="1"/>
-    <w:lsdException w:name="Table Classic 4" w:semiHidden="1" w:unhideWhenUsed="1"/>
-    <w:lsdException w:name="Table Colorful 1" w:semiHidden="1" w:unhideWhenUsed="1"/>
-    <w:lsdException w:name="Table Colorful 2" w:semiHidden="1" w:unhideWhenUsed="1"/>
-    <w:lsdException w:name="Table Colorful 3" w:semiHidden="1" w:unhideWhenUsed="1"/>
-    <w:lsdException w:name="Table Columns 1" w:semiHidden="1" w:unhideWhenUsed="1"/>
-    <w:lsdException w:name="Table Columns 2" w:semiHidden="1" w:unhideWhenUsed="1"/>
-    <w:lsdException w:name="Table Columns 3" w:semiHidden="1" w:unhideWhenUsed="1"/>
-    <w:lsdException w:name="Table Columns 4" w:semiHidden="1" w:unhideWhenUsed="1"/>
-    <w:lsdException w:name="Table Columns 5" w:semiHidden="1" w:unhideWhenUsed="1"/>
-    <w:lsdException w:name="Table Grid 1" w:semiHidden="1" w:unhideWhenUsed="1"/>
-    <w:lsdException w:name="Table Grid 2" w:semiHidden="1" w:unhideWhenUsed="1"/>
-    <w:lsdException w:name="Table Grid 3" w:semiHidden="1" w:unhideWhenUsed="1"/>
-    <w:lsdException w:name="Table Grid 4" w:semiHidden="1" w:unhideWhenUsed="1"/>
-    <w:lsdException w:name="Table Grid 5" w:semiHidden="1" w:unhideWhenUsed="1"/>
-    <w:lsdException w:name="Table Grid 6" w:semiHidden="1" w:unhideWhenUsed="1"/>
-    <w:lsdException w:name="Table Grid 7" w:semiHidden="1" w:unhideWhenUsed="1"/>
-    <w:lsdException w:name="Table Grid 8" w:semiHidden="1" w:unhideWhenUsed="1"/>
-    <w:lsdException w:name="Table List 1" w:semiHidden="1" w:unhideWhenUsed="1"/>
-    <w:lsdException w:name="Table List 2" w:semiHidden="1" w:unhideWhenUsed="1"/>
-    <w:lsdException w:name="Table List 3" w:semiHidden="1" w:unhideWhenUsed="1"/>
-    <w:lsdException w:name="Table List 4" w:semiHidden="1" w:unhideWhenUsed="1"/>
-    <w:lsdException w:name="Table List 5" w:semiHidden="1" w:unhideWhenUsed="1"/>
-    <w:lsdException w:name="Table List 6" w:semiHidden="1" w:unhideWhenUsed="1"/>
-    <w:lsdException w:name="Table List 7" w:semiHidden="1" w:unhideWhenUsed="1"/>
-    <w:lsdException w:name="Table List 8" w:semiHidden="1" w:unhideWhenUsed="1"/>
-    <w:lsdException w:name="Table 3D effects 1" w:semiHidden="1" w:unhideWhenUsed="1"/>
-    <w:lsdException w:name="Table 3D effects 2" w:semiHidden="1" w:unhideWhenUsed="1"/>
-    <w:lsdException w:name="Table 3D effects 3" w:semiHidden="1" w:unhideWhenUsed="1"/>
-    <w:lsdException w:name="Table Contemporary" w:semiHidden="1" w:unhideWhenUsed="1"/>
-    <w:lsdException w:name="Table Elegant" w:semiHidden="1" w:unhideWhenUsed="1"/>
-    <w:lsdException w:name="Table Professional" w:semiHidden="1" w:unhideWhenUsed="1"/>
-    <w:lsdException w:name="Table Subtle 1" w:semiHidden="1" w:unhideWhenUsed="1"/>
-    <w:lsdException w:name="Table Subtle 2" w:semiHidden="1" w:unhideWhenUsed="1"/>
-    <w:lsdException w:name="Table Web 1" w:semiHidden="1" w:unhideWhenUsed="1"/>
-    <w:lsdException w:name="Table Web 2" w:semiHidden="1" w:unhideWhenUsed="1"/>
-    <w:lsdException w:name="Table Web 3" w:semiHidden="1" w:unhideWhenUsed="1"/>
-    <w:lsdException w:name="Balloon Text" w:semiHidden="1" w:unhideWhenUsed="1"/>
-    <w:lsdException w:name="Table Grid" w:uiPriority="39"/>
-    <w:lsdException w:name="Table Theme" w:semiHidden="1" w:unhideWhenUsed="1"/>
-    <w:lsdException w:name="Placeholder Text" w:semiHidden="1"/>
-    <w:lsdException w:name="No Spacing" w:uiPriority="1" w:qFormat="1"/>
-    <w:lsdException w:name="Light Shading" w:uiPriority="60"/>
-    <w:lsdException w:name="Light List" w:uiPriority="61"/>
-    <w:lsdException w:name="Light Grid" w:uiPriority="62"/>
-    <w:lsdException w:name="Medium Shading 1" w:uiPriority="63"/>
-    <w:lsdException w:name="Medium Shading 2" w:uiPriority="64"/>
-    <w:lsdException w:name="Medium List 1" w:uiPriority="65"/>
-    <w:lsdException w:name="Medium List 2" w:uiPriority="66"/>
-    <w:lsdException w:name="Medium Grid 1" w:uiPriority="67"/>
-    <w:lsdException w:name="Medium Grid 2" w:uiPriority="68"/>
-    <w:lsdException w:name="Medium Grid 3" w:uiPriority="69"/>
-    <w:lsdException w:name="Dark List" w:uiPriority="70"/>
-    <w:lsdException w:name="Colorful Shading" w:uiPriority="71"/>
-    <w:lsdException w:name="Colorful List" w:uiPriority="72"/>
-    <w:lsdException w:name="Colorful Grid" w:uiPriority="73"/>
-    <w:lsdException w:name="Light Shading Accent 1" w:uiPriority="60"/>
-    <w:lsdException w:name="Light List Accent 1" w:uiPriority="61"/>
-    <w:lsdException w:name="Light Grid Accent 1" w:uiPriority="62"/>
-    <w:lsdException w:name="Medium Shading 1 Accent 1" w:uiPriority="63"/>
-    <w:lsdException w:name="Medium Shading 2 Accent 1" w:uiPriority="64"/>
-    <w:lsdException w:name="Medium List 1 Accent 1" w:uiPriority="65"/>
-    <w:lsdException w:name="Revision" w:semiHidden="1"/>
-    <w:lsdException w:name="List Paragraph" w:uiPriority="34" w:qFormat="1"/>
-    <w:lsdException w:name="Quote" w:uiPriority="29" w:qFormat="1"/>
-    <w:lsdException w:name="Intense Quote" w:uiPriority="30" w:qFormat="1"/>
-    <w:lsdException w:name="Medium List 2 Accent 1" w:uiPriority="66"/>
-    <w:lsdException w:name="Medium Grid 1 Accent 1" w:uiPriority="67"/>
-    <w:lsdException w:name="Medium Grid 2 Accent 1" w:uiPriority="68"/>
-    <w:lsdException w:name="Medium Grid 3 Accent 1" w:uiPriority="69"/>
-    <w:lsdException w:name="Dark List Accent 1" w:uiPriority="70"/>
-    <w:lsdException w:name="Colorful Shading Accent 1" w:uiPriority="71"/>
-    <w:lsdException w:name="Colorful List Accent 1" w:uiPriority="72"/>
-    <w:lsdException w:name="Colorful Grid Accent 1" w:uiPriority="73"/>
-    <w:lsdException w:name="Light Shading Accent 2" w:uiPriority="60"/>
-    <w:lsdException w:name="Light List Accent 2" w:uiPriority="61"/>
-    <w:lsdException w:name="Light Grid Accent 2" w:uiPriority="62"/>
-    <w:lsdException w:name="Medium Shading 1 Accent 2" w:uiPriority="63"/>
-    <w:lsdException w:name="Medium Shading 2 Accent 2" w:uiPriority="64"/>
-    <w:lsdException w:name="Medium List 1 Accent 2" w:uiPriority="65"/>
-    <w:lsdException w:name="Medium List 2 Accent 2" w:uiPriority="66"/>
-    <w:lsdException w:name="Medium Grid 1 Accent 2" w:uiPriority="67"/>
-    <w:lsdException w:name="Medium Grid 2 Accent 2" w:uiPriority="68"/>
-    <w:lsdException w:name="Medium Grid 3 Accent 2" w:uiPriority="69"/>
-    <w:lsdException w:name="Dark List Accent 2" w:uiPriority="70"/>
-    <w:lsdException w:name="Colorful Shading Accent 2" w:uiPriority="71"/>
-    <w:lsdException w:name="Colorful List Accent 2" w:uiPriority="72"/>
-    <w:lsdException w:name="Colorful Grid Accent 2" w:uiPriority="73"/>
-    <w:lsdException w:name="Light Shading Accent 3" w:uiPriority="60"/>
-    <w:lsdException w:name="Light List Accent 3" w:uiPriority="61"/>
-    <w:lsdException w:name="Light Grid Accent 3" w:uiPriority="62"/>
-    <w:lsdException w:name="Medium Shading 1 Accent 3" w:uiPriority="63"/>
-    <w:lsdException w:name="Medium Shading 2 Accent 3" w:uiPriority="64"/>
-    <w:lsdException w:name="Medium List 1 Accent 3" w:uiPriority="65"/>
-    <w:lsdException w:name="Medium List 2 Accent 3" w:uiPriority="66"/>
-    <w:lsdException w:name="Medium Grid 1 Accent 3" w:uiPriority="67"/>
-    <w:lsdException w:name="Medium Grid 2 Accent 3" w:uiPriority="68"/>
-    <w:lsdException w:name="Medium Grid 3 Accent 3" w:uiPriority="69"/>
-    <w:lsdException w:name="Dark List Accent 3" w:uiPriority="70"/>
-    <w:lsdException w:name="Colorful Shading Accent 3" w:uiPriority="71"/>
-    <w:lsdException w:name="Colorful List Accent 3" w:uiPriority="72"/>
-    <w:lsdException w:name="Colorful Grid Accent 3" w:uiPriority="73"/>
-    <w:lsdException w:name="Light Shading Accent 4" w:uiPriority="60"/>
-    <w:lsdException w:name="Light List Accent 4" w:uiPriority="61"/>
-    <w:lsdException w:name="Light Grid Accent 4" w:uiPriority="62"/>
-    <w:lsdException w:name="Medium Shading 1 Accent 4" w:uiPriority="63"/>
-    <w:lsdException w:name="Medium Shading 2 Accent 4" w:uiPriority="64"/>
-    <w:lsdException w:name="Medium List 1 Accent 4" w:uiPriority="65"/>
-    <w:lsdException w:name="Medium List 2 Accent 4" w:uiPriority="66"/>
-    <w:lsdException w:name="Medium Grid 1 Accent 4" w:uiPriority="67"/>
-    <w:lsdException w:name="Medium Grid 2 Accent 4" w:uiPriority="68"/>
-    <w:lsdException w:name="Medium Grid 3 Accent 4" w:uiPriority="69"/>
-    <w:lsdException w:name="Dark List Accent 4" w:uiPriority="70"/>
-    <w:lsdException w:name="Colorful Shading Accent 4" w:uiPriority="71"/>
-    <w:lsdException w:name="Colorful List Accent 4" w:uiPriority="72"/>
-    <w:lsdException w:name="Colorful Grid Accent 4" w:uiPriority="73"/>
-    <w:lsdException w:name="Light Shading Accent 5" w:uiPriority="60"/>
-    <w:lsdException w:name="Light List Accent 5" w:uiPriority="61"/>
-    <w:lsdException w:name="Light Grid Accent 5" w:uiPriority="62"/>
-    <w:lsdException w:name="Medium Shading 1 Accent 5" w:uiPriority="63"/>
-    <w:lsdException w:name="Medium Shading 2 Accent 5" w:uiPriority="64"/>
-    <w:lsdException w:name="Medium List 1 Accent 5" w:uiPriority="65"/>
-    <w:lsdException w:name="Medium List 2 Accent 5" w:uiPriority="66"/>
-    <w:lsdException w:name="Medium Grid 1 Accent 5" w:uiPriority="67"/>
-    <w:lsdException w:name="Medium Grid 2 Accent 5" w:uiPriority="68"/>
-    <w:lsdException w:name="Medium Grid 3 Accent 5" w:uiPriority="69"/>
-    <w:lsdException w:name="Dark List Accent 5" w:uiPriority="70"/>
-    <w:lsdException w:name="Colorful Shading Accent 5" w:uiPriority="71"/>
-    <w:lsdException w:name="Colorful List Accent 5" w:uiPriority="72"/>
-    <w:lsdException w:name="Colorful Grid Accent 5" w:uiPriority="73"/>
-    <w:lsdException w:name="Light Shading Accent 6" w:uiPriority="60"/>
-    <w:lsdException w:name="Light List Accent 6" w:uiPriority="61"/>
-    <w:lsdException w:name="Light Grid Accent 6" w:uiPriority="62"/>
-    <w:lsdException w:name="Medium Shading 1 Accent 6" w:uiPriority="63"/>
-    <w:lsdException w:name="Medium Shading 2 Accent 6" w:uiPriority="64"/>
-    <w:lsdException w:name="Medium List 1 Accent 6" w:uiPriority="65"/>
-    <w:lsdException w:name="Medium List 2 Accent 6" w:uiPriority="66"/>
-    <w:lsdException w:name="Medium Grid 1 Accent 6" w:uiPriority="67"/>
-    <w:lsdException w:name="Medium Grid 2 Accent 6" w:uiPriority="68"/>
-    <w:lsdException w:name="Medium Grid 3 Accent 6" w:uiPriority="69"/>
-    <w:lsdException w:name="Dark List Accent 6" w:uiPriority="70"/>
-    <w:lsdException w:name="Colorful Shading Accent 6" w:uiPriority="71"/>
-    <w:lsdException w:name="Colorful List Accent 6" w:uiPriority="72"/>
-    <w:lsdException w:name="Colorful Grid Accent 6" w:uiPriority="73"/>
-    <w:lsdException w:name="Subtle Emphasis" w:uiPriority="19" w:qFormat="1"/>
-    <w:lsdException w:name="Intense Emphasis" w:uiPriority="21" w:qFormat="1"/>
-    <w:lsdException w:name="Subtle Reference" w:uiPriority="31" w:qFormat="1"/>
-    <w:lsdException w:name="Intense Reference" w:uiPriority="32" w:qFormat="1"/>
-    <w:lsdException w:name="Book Title" w:uiPriority="33" w:qFormat="1"/>
-    <w:lsdException w:name="Bibliography" w:semiHidden="1" w:uiPriority="37" w:unhideWhenUsed="1"/>
-    <w:lsdException w:name="TOC Heading" w:semiHidden="1" w:uiPriority="39" w:unhideWhenUsed="1" w:qFormat="1"/>
-    <w:lsdException w:name="Plain Table 1" w:uiPriority="41"/>
-    <w:lsdException w:name="Plain Table 2" w:uiPriority="42"/>
-    <w:lsdException w:name="Plain Table 3" w:uiPriority="43"/>
-    <w:lsdException w:name="Plain Table 4" w:uiPriority="44"/>
-    <w:lsdException w:name="Plain Table 5" w:uiPriority="45"/>
-    <w:lsdException w:name="Grid Table Light" w:uiPriority="40"/>
-    <w:lsdException w:name="Grid Table 1 Light" w:uiPriority="46"/>
-    <w:lsdException w:name="Grid Table 2" w:uiPriority="47"/>
-    <w:lsdException w:name="Grid Table 3" w:uiPriority="48"/>
-    <w:lsdException w:name="Grid Table 4" w:uiPriority="49"/>
-    <w:lsdException w:name="Grid Table 5 Dark" w:uiPriority="50"/>
-    <w:lsdException w:name="Grid Table 6 Colorful" w:uiPriority="51"/>
-    <w:lsdException w:name="Grid Table 7 Colorful" w:uiPriority="52"/>
-    <w:lsdException w:name="Grid Table 1 Light Accent 1" w:uiPriority="46"/>
-    <w:lsdException w:name="Grid Table 2 Accent 1" w:uiPriority="47"/>
-    <w:lsdException w:name="Grid Table 3 Accent 1" w:uiPriority="48"/>
-    <w:lsdException w:name="Grid Table 4 Accent 1" w:uiPriority="49"/>
-    <w:lsdException w:name="Grid Table 5 Dark Accent 1" w:uiPriority="50"/>
-    <w:lsdException w:name="Grid Table 6 Colorful Accent 1" w:uiPriority="51"/>
-    <w:lsdException w:name="Grid Table 7 Colorful Accent 1" w:uiPriority="52"/>
-    <w:lsdException w:name="Grid Table 1 Light Accent 2" w:uiPriority="46"/>
-    <w:lsdException w:name="Grid Table 2 Accent 2" w:uiPriority="47"/>
-    <w:lsdException w:name="Grid Table 3 Accent 2" w:uiPriority="48"/>
-    <w:lsdException w:name="Grid Table 4 Accent 2" w:uiPriority="49"/>
-    <w:lsdException w:name="Grid Table 5 Dark Accent 2" w:uiPriority="50"/>
-    <w:lsdException w:name="Grid Table 6 Colorful Accent 2" w:uiPriority="51"/>
-    <w:lsdException w:name="Grid Table 7 Colorful Accent 2" w:uiPriority="52"/>
-    <w:lsdException w:name="Grid Table 1 Light Accent 3" w:uiPriority="46"/>
-    <w:lsdException w:name="Grid Table 2 Accent 3" w:uiPriority="47"/>
-    <w:lsdException w:name="Grid Table 3 Accent 3" w:uiPriority="48"/>
-    <w:lsdException w:name="Grid Table 4 Accent 3" w:uiPriority="49"/>
-    <w:lsdException w:name="Grid Table 5 Dark Accent 3" w:uiPriority="50"/>
-    <w:lsdException w:name="Grid Table 6 Colorful Accent 3" w:uiPriority="51"/>
-    <w:lsdException w:name="Grid Table 7 Colorful Accent 3" w:uiPriority="52"/>
-    <w:lsdException w:name="Grid Table 1 Light Accent 4" w:uiPriority="46"/>
-    <w:lsdException w:name="Grid Table 2 Accent 4" w:uiPriority="47"/>
-    <w:lsdException w:name="Grid Table 3 Accent 4" w:uiPriority="48"/>
-    <w:lsdException w:name="Grid Table 4 Accent 4" w:uiPriority="49"/>
-    <w:lsdException w:name="Grid Table 5 Dark Accent 4" w:uiPriority="50"/>
-    <w:lsdException w:name="Grid Table 6 Colorful Accent 4" w:uiPriority="51"/>
-    <w:lsdException w:name="Grid Table 7 Colorful Accent 4" w:uiPriority="52"/>
-    <w:lsdException w:name="Grid Table 1 Light Accent 5" w:uiPriority="46"/>
-    <w:lsdException w:name="Grid Table 2 Accent 5" w:uiPriority="47"/>
-    <w:lsdException w:name="Grid Table 3 Accent 5" w:uiPriority="48"/>
-    <w:lsdException w:name="Grid Table 4 Accent 5" w:uiPriority="49"/>
-    <w:lsdException w:name="Grid Table 5 Dark Accent 5" w:uiPriority="50"/>
-    <w:lsdException w:name="Grid Table 6 Colorful Accent 5" w:uiPriority="51"/>
-    <w:lsdException w:name="Grid Table 7 Colorful Accent 5" w:uiPriority="52"/>
-    <w:lsdException w:name="Grid Table 1 Light Accent 6" w:uiPriority="46"/>
-    <w:lsdException w:name="Grid Table 2 Accent 6" w:uiPriority="47"/>
-    <w:lsdException w:name="Grid Table 3 Accent 6" w:uiPriority="48"/>
-    <w:lsdException w:name="Grid Table 4 Accent 6" w:uiPriority="49"/>
-    <w:lsdException w:name="Grid Table 5 Dark Accent 6" w:uiPriority="50"/>
-    <w:lsdException w:name="Grid Table 6 Colorful Accent 6" w:uiPriority="51"/>
-    <w:lsdException w:name="Grid Table 7 Colorful Accent 6" w:uiPriority="52"/>
-    <w:lsdException w:name="List Table 1 Light" w:uiPriority="46"/>
-    <w:lsdException w:name="List Table 2" w:uiPriority="47"/>
-    <w:lsdException w:name="List Table 3" w:uiPriority="48"/>
-    <w:lsdException w:name="List Table 4" w:uiPriority="49"/>
-    <w:lsdException w:name="List Table 5 Dark" w:uiPriority="50"/>
-    <w:lsdException w:name="List Table 6 Colorful" w:uiPriority="51"/>
-    <w:lsdException w:name="List Table 7 Colorful" w:uiPriority="52"/>
-    <w:lsdException w:name="List Table 1 Light Accent 1" w:uiPriority="46"/>
-    <w:lsdException w:name="List Table 2 Accent 1" w:uiPriority="47"/>
-    <w:lsdException w:name="List Table 3 Accent 1" w:uiPriority="48"/>
-    <w:lsdException w:name="List Table 4 Accent 1" w:uiPriority="49"/>
-    <w:lsdException w:name="List Table 5 Dark Accent 1" w:uiPriority="50"/>
-    <w:lsdException w:name="List Table 6 Colorful Accent 1" w:uiPriority="51"/>
-    <w:lsdException w:name="List Table 7 Colorful Accent 1" w:uiPriority="52"/>
-    <w:lsdException w:name="List Table 1 Light Accent 2" w:uiPriority="46"/>
-    <w:lsdException w:name="List Table 2 Accent 2" w:uiPriority="47"/>
-    <w:lsdException w:name="List Table 3 Accent 2" w:uiPriority="48"/>
-    <w:lsdException w:name="List Table 4 Accent 2" w:uiPriority="49"/>
-    <w:lsdException w:name="List Table 5 Dark Accent 2" w:uiPriority="50"/>
-    <w:lsdException w:name="List Table 6 Colorful Accent 2" w:uiPriority="51"/>
-    <w:lsdException w:name="List Table 7 Colorful Accent 2" w:uiPriority="52"/>
-    <w:lsdException w:name="List Table 1 Light Accent 3" w:uiPriority="46"/>
-    <w:lsdException w:name="List Table 2 Accent 3" w:uiPriority="47"/>
-    <w:lsdException w:name="List Table 3 Accent 3" w:uiPriority="48"/>
-    <w:lsdException w:name="List Table 4 Accent 3" w:uiPriority="49"/>
-    <w:lsdException w:name="List Table 5 Dark Accent 3" w:uiPriority="50"/>
-    <w:lsdException w:name="List Table 6 Colorful Accent 3" w:uiPriority="51"/>
-    <w:lsdException w:name="List Table 7 Colorful Accent 3" w:uiPriority="52"/>
-    <w:lsdException w:name="List Table 1 Light Accent 4" w:uiPriority="46"/>
-    <w:lsdException w:name="List Table 2 Accent 4" w:uiPriority="47"/>
-    <w:lsdException w:name="List Table 3 Accent 4" w:uiPriority="48"/>
-    <w:lsdException w:name="List Table 4 Accent 4" w:uiPriority="49"/>
-    <w:lsdException w:name="List Table 5 Dark Accent 4" w:uiPriority="50"/>
-    <w:lsdException w:name="List Table 6 Colorful Accent 4" w:uiPriority="51"/>
-    <w:lsdException w:name="List Table 7 Colorful Accent 4" w:uiPriority="52"/>
-    <w:lsdException w:name="List Table 1 Light Accent 5" w:uiPriority="46"/>
-    <w:lsdException w:name="List Table 2 Accent 5" w:uiPriority="47"/>
-    <w:lsdException w:name="List Table 3 Accent 5" w:uiPriority="48"/>
-    <w:lsdException w:name="List Table 4 Accent 5" w:uiPriority="49"/>
-    <w:lsdException w:name="List Table 5 Dark Accent 5" w:uiPriority="50"/>
-    <w:lsdException w:name="List Table 6 Colorful Accent 5" w:uiPriority="51"/>
-    <w:lsdException w:name="List Table 7 Colorful Accent 5" w:uiPriority="52"/>
-    <w:lsdException w:name="List Table 1 Light Accent 6" w:uiPriority="46"/>
-    <w:lsdException w:name="List Table 2 Accent 6" w:uiPriority="47"/>
-    <w:lsdException w:name="List Table 3 Accent 6" w:uiPriority="48"/>
-    <w:lsdException w:name="List Table 4 Accent 6" w:uiPriority="49"/>
-    <w:lsdException w:name="List Table 5 Dark Accent 6" w:uiPriority="50"/>
-    <w:lsdException w:name="List Table 6 Colorful Accent 6" w:uiPriority="51"/>
-    <w:lsdException w:name="List Table 7 Colorful Accent 6" w:uiPriority="52"/>
-  </w:latentStyles>
-  <w:style w:type="paragraph" w:default="1" w:styleId="Normal">
-    <w:name w:val="Normal"/>
-    <w:qFormat/>
-  </w:style>
-  <w:style w:type="character" w:default="1" w:styleId="Fuentedeprrafopredeter">
-    <w:name w:val="Default Paragraph Font"/>
-    <w:uiPriority w:val="1"/>
-    <w:semiHidden/>
-    <w:unhideWhenUsed/>
-  </w:style>
-  <w:style w:type="table" w:default="1" w:styleId="Tablanormal">
-    <w:name w:val="Normal Table"/>
-    <w:uiPriority w:val="99"/>
-    <w:semiHidden/>
-    <w:unhideWhenUsed/>
-    <w:tblPr>
-      <w:tblInd w:w="0" w:type="dxa"/>
-      <w:tblCellMar>
-        <w:top w:w="0" w:type="dxa"/>
-        <w:left w:w="108" w:type="dxa"/>
-        <w:bottom w:w="0" w:type="dxa"/>
-        <w:right w:w="108" w:type="dxa"/>
-      </w:tblCellMar>
-    </w:tblPr>
-  </w:style>
-  <w:style w:type="numbering" w:default="1" w:styleId="Sinlista">
-    <w:name w:val="No List"/>
-    <w:uiPriority w:val="99"/>
-    <w:semiHidden/>
-    <w:unhideWhenUsed/>
-  </w:style>
-  <w:style w:type="paragraph" w:customStyle="1" w:styleId="13D83E02DF194A6FB283416045B49DE9">
-    <w:name w:val="13D83E02DF194A6FB283416045B49DE9"/>
-    <w:rsid w:val="00CA393C"/>
-  </w:style>
-  <w:style w:type="paragraph" w:customStyle="1" w:styleId="85BC9578B87A4B9294103E39E47DFC84">
-    <w:name w:val="85BC9578B87A4B9294103E39E47DFC84"/>
-    <w:rsid w:val="00CA393C"/>
-  </w:style>
-  <w:style w:type="paragraph" w:customStyle="1" w:styleId="5FD8AC41093A4158B448188984AA8995">
-    <w:name w:val="5FD8AC41093A4158B448188984AA8995"/>
-    <w:rsid w:val="00CA393C"/>
-  </w:style>
-</w:styles>
-</file>
-
-<file path=word/glossary/webSettings.xml><?xml version="1.0" encoding="utf-8"?>
-<w:webSettings xmlns:mc="http://schemas.openxmlformats.org/markup-compatibility/2006" xmlns:r="http://schemas.openxmlformats.org/officeDocument/2006/relationships" xmlns:w="http://schemas.openxmlformats.org/wordprocessingml/2006/main" xmlns:w14="http://schemas.microsoft.com/office/word/2010/wordml" xmlns:w15="http://schemas.microsoft.com/office/word/2012/wordml" mc:Ignorable="w14 w15">
-  <w:optimizeForBrowser/>
-  <w:allowPNG/>
-</w:webSettings>
-</file>
-
 <file path=word/theme/theme1.xml><?xml version="1.0" encoding="utf-8"?>
 <a:theme xmlns:a="http://schemas.openxmlformats.org/drawingml/2006/main" name="Tema de Office">
   <a:themeElements>
@@ -4298,7 +3737,7 @@
 </file>
 
 <file path=customXml/itemProps1.xml><?xml version="1.0" encoding="utf-8"?>
-<ds:datastoreItem xmlns:ds="http://schemas.openxmlformats.org/officeDocument/2006/customXml" ds:itemID="{D9A3A18E-E78B-47ED-AC6C-F2EF25F63485}">
+<ds:datastoreItem xmlns:ds="http://schemas.openxmlformats.org/officeDocument/2006/customXml" ds:itemID="{01C75953-18A7-498A-8974-220C33FDA8E7}">
   <ds:schemaRefs>
     <ds:schemaRef ds:uri="http://schemas.openxmlformats.org/officeDocument/2006/bibliography"/>
   </ds:schemaRefs>

</xml_diff>